<commit_message>
PreRequisites Contents Partially connected to resources.
</commit_message>
<xml_diff>
--- a/pages/UserGuide.docx
+++ b/pages/UserGuide.docx
@@ -146,6 +146,11 @@
     </w:p>
     <w:p>
       <w:pPr>
+        <w:pStyle w:val="ListParagraph"/>
+        <w:numPr>
+          <w:ilvl w:val="0"/>
+          <w:numId w:val="9"/>
+        </w:numPr>
         <w:jc w:val="both"/>
         <w:rPr>
           <w:rFonts w:ascii="Times New Roman" w:hAnsi="Times New Roman" w:cs="Times New Roman"/>
@@ -197,6 +202,11 @@
     </w:p>
     <w:p>
       <w:pPr>
+        <w:pStyle w:val="ListParagraph"/>
+        <w:numPr>
+          <w:ilvl w:val="0"/>
+          <w:numId w:val="9"/>
+        </w:numPr>
         <w:jc w:val="both"/>
         <w:rPr>
           <w:rFonts w:ascii="Times New Roman" w:hAnsi="Times New Roman" w:cs="Times New Roman"/>
@@ -248,6 +258,11 @@
     </w:p>
     <w:p>
       <w:pPr>
+        <w:pStyle w:val="ListParagraph"/>
+        <w:numPr>
+          <w:ilvl w:val="0"/>
+          <w:numId w:val="9"/>
+        </w:numPr>
         <w:jc w:val="both"/>
         <w:rPr>
           <w:rFonts w:ascii="Times New Roman" w:hAnsi="Times New Roman" w:cs="Times New Roman"/>
@@ -291,6 +306,11 @@
     </w:p>
     <w:p>
       <w:pPr>
+        <w:pStyle w:val="ListParagraph"/>
+        <w:numPr>
+          <w:ilvl w:val="0"/>
+          <w:numId w:val="9"/>
+        </w:numPr>
         <w:jc w:val="both"/>
         <w:rPr>
           <w:rFonts w:ascii="Times New Roman" w:hAnsi="Times New Roman" w:cs="Times New Roman"/>
@@ -352,6 +372,11 @@
     </w:p>
     <w:p>
       <w:pPr>
+        <w:pStyle w:val="ListParagraph"/>
+        <w:numPr>
+          <w:ilvl w:val="0"/>
+          <w:numId w:val="9"/>
+        </w:numPr>
         <w:jc w:val="both"/>
         <w:rPr>
           <w:rFonts w:ascii="Times New Roman" w:hAnsi="Times New Roman" w:cs="Times New Roman"/>
@@ -488,7 +513,29 @@
           <w:szCs w:val="24"/>
           <w:lang w:bidi="fa-IR"/>
         </w:rPr>
-        <w:t>Select a path from the top. You can find all including</w:t>
+        <w:t>Select a path from the top</w:t>
+      </w:r>
+      <w:r>
+        <w:rPr>
+          <w:rFonts w:ascii="Times New Roman" w:hAnsi="Times New Roman" w:cs="Times New Roman"/>
+          <w:b/>
+          <w:bCs/>
+          <w:sz w:val="24"/>
+          <w:szCs w:val="24"/>
+          <w:lang w:bidi="fa-IR"/>
+        </w:rPr>
+        <w:t xml:space="preserve"> Sections</w:t>
+      </w:r>
+      <w:r>
+        <w:rPr>
+          <w:rFonts w:ascii="Times New Roman" w:hAnsi="Times New Roman" w:cs="Times New Roman"/>
+          <w:b/>
+          <w:bCs/>
+          <w:sz w:val="24"/>
+          <w:szCs w:val="24"/>
+          <w:lang w:bidi="fa-IR"/>
+        </w:rPr>
+        <w:t>. You can find all including</w:t>
       </w:r>
       <w:r>
         <w:rPr>
@@ -656,7 +703,18 @@
           <w:szCs w:val="24"/>
           <w:lang w:bidi="fa-IR"/>
         </w:rPr>
-        <w:t xml:space="preserve">create essential folders and import necessary files from </w:t>
+        <w:t>C</w:t>
+      </w:r>
+      <w:r>
+        <w:rPr>
+          <w:rFonts w:ascii="Times New Roman" w:hAnsi="Times New Roman" w:cs="Times New Roman"/>
+          <w:b/>
+          <w:bCs/>
+          <w:sz w:val="24"/>
+          <w:szCs w:val="24"/>
+          <w:lang w:bidi="fa-IR"/>
+        </w:rPr>
+        <w:t xml:space="preserve">reate essential folders and import necessary files from </w:t>
       </w:r>
       <w:r>
         <w:rPr>
@@ -814,6 +872,18 @@
         </w:rPr>
         <w:t>Below suggestions are for Windows Environment, you can find how to do these for other operation systems like: Linux and MacOS by searching the title of that suggestion on the internet.</w:t>
       </w:r>
+    </w:p>
+    <w:p>
+      <w:pPr>
+        <w:jc w:val="both"/>
+        <w:rPr>
+          <w:rFonts w:ascii="Times New Roman" w:hAnsi="Times New Roman" w:cs="Times New Roman"/>
+          <w:b/>
+          <w:bCs/>
+          <w:sz w:val="24"/>
+          <w:szCs w:val="24"/>
+        </w:rPr>
+      </w:pPr>
     </w:p>
     <w:p>
       <w:pPr>
@@ -949,7 +1019,36 @@
           <w:sz w:val="24"/>
           <w:szCs w:val="24"/>
         </w:rPr>
-        <w:t>Create a Folder and open your IDE</w:t>
+        <w:t xml:space="preserve">Create a Folder </w:t>
+      </w:r>
+    </w:p>
+    <w:p>
+      <w:pPr>
+        <w:pStyle w:val="ListParagraph"/>
+        <w:spacing w:line="276" w:lineRule="auto"/>
+        <w:ind w:left="360"/>
+        <w:jc w:val="both"/>
+        <w:rPr>
+          <w:rFonts w:ascii="Times New Roman" w:hAnsi="Times New Roman" w:cs="Times New Roman"/>
+          <w:sz w:val="24"/>
+          <w:szCs w:val="24"/>
+        </w:rPr>
+      </w:pPr>
+      <w:r>
+        <w:rPr>
+          <w:rFonts w:ascii="Times New Roman" w:hAnsi="Times New Roman" w:cs="Times New Roman"/>
+          <w:sz w:val="24"/>
+          <w:szCs w:val="24"/>
+        </w:rPr>
+        <w:t>O</w:t>
+      </w:r>
+      <w:r>
+        <w:rPr>
+          <w:rFonts w:ascii="Times New Roman" w:hAnsi="Times New Roman" w:cs="Times New Roman"/>
+          <w:sz w:val="24"/>
+          <w:szCs w:val="24"/>
+        </w:rPr>
+        <w:t>pen your IDE</w:t>
       </w:r>
       <w:r>
         <w:rPr>
@@ -965,8 +1064,50 @@
           <w:sz w:val="24"/>
           <w:szCs w:val="24"/>
         </w:rPr>
-        <w:t xml:space="preserve"> and Terminal (CMD or Shell) inside that folder.</w:t>
-      </w:r>
+        <w:t xml:space="preserve"> </w:t>
+      </w:r>
+    </w:p>
+    <w:p>
+      <w:pPr>
+        <w:pStyle w:val="ListParagraph"/>
+        <w:spacing w:line="276" w:lineRule="auto"/>
+        <w:ind w:left="360"/>
+        <w:jc w:val="both"/>
+        <w:rPr>
+          <w:rFonts w:ascii="Times New Roman" w:hAnsi="Times New Roman" w:cs="Times New Roman"/>
+          <w:sz w:val="24"/>
+          <w:szCs w:val="24"/>
+        </w:rPr>
+      </w:pPr>
+      <w:r>
+        <w:rPr>
+          <w:rFonts w:ascii="Times New Roman" w:hAnsi="Times New Roman" w:cs="Times New Roman"/>
+          <w:sz w:val="24"/>
+          <w:szCs w:val="24"/>
+        </w:rPr>
+        <w:t xml:space="preserve">Open </w:t>
+      </w:r>
+      <w:r>
+        <w:rPr>
+          <w:rFonts w:ascii="Times New Roman" w:hAnsi="Times New Roman" w:cs="Times New Roman"/>
+          <w:sz w:val="24"/>
+          <w:szCs w:val="24"/>
+        </w:rPr>
+        <w:t>Terminal (CMD or Shell) inside that folder.</w:t>
+      </w:r>
+    </w:p>
+    <w:p>
+      <w:pPr>
+        <w:pStyle w:val="ListParagraph"/>
+        <w:spacing w:line="276" w:lineRule="auto"/>
+        <w:ind w:left="360"/>
+        <w:jc w:val="both"/>
+        <w:rPr>
+          <w:rFonts w:ascii="Times New Roman" w:hAnsi="Times New Roman" w:cs="Times New Roman"/>
+          <w:sz w:val="24"/>
+          <w:szCs w:val="24"/>
+        </w:rPr>
+      </w:pPr>
     </w:p>
     <w:p>
       <w:pPr>
@@ -996,12 +1137,8 @@
     <w:p>
       <w:pPr>
         <w:pStyle w:val="ListParagraph"/>
-        <w:numPr>
-          <w:ilvl w:val="1"/>
-          <w:numId w:val="3"/>
-        </w:numPr>
         <w:spacing w:line="276" w:lineRule="auto"/>
-        <w:ind w:left="1080"/>
+        <w:ind w:left="360"/>
         <w:jc w:val="both"/>
         <w:rPr>
           <w:rFonts w:ascii="Times New Roman" w:hAnsi="Times New Roman" w:cs="Times New Roman"/>
@@ -1028,6 +1165,8 @@
       <w:r>
         <w:rPr>
           <w:rFonts w:ascii="Times New Roman" w:hAnsi="Times New Roman" w:cs="Times New Roman"/>
+          <w:b/>
+          <w:bCs/>
           <w:sz w:val="24"/>
           <w:szCs w:val="24"/>
         </w:rPr>
@@ -1037,6 +1176,8 @@
       <w:r>
         <w:rPr>
           <w:rFonts w:ascii="Times New Roman" w:hAnsi="Times New Roman" w:cs="Times New Roman"/>
+          <w:b/>
+          <w:bCs/>
           <w:sz w:val="24"/>
           <w:szCs w:val="24"/>
         </w:rPr>
@@ -1048,22 +1189,14 @@
       <w:pPr>
         <w:pStyle w:val="ListParagraph"/>
         <w:spacing w:line="276" w:lineRule="auto"/>
-        <w:ind w:left="1080"/>
-        <w:jc w:val="both"/>
-        <w:rPr>
-          <w:rFonts w:ascii="Times New Roman" w:hAnsi="Times New Roman" w:cs="Times New Roman"/>
-          <w:sz w:val="24"/>
-          <w:szCs w:val="24"/>
-        </w:rPr>
-      </w:pPr>
-      <w:r>
-        <w:rPr>
-          <w:rFonts w:ascii="Times New Roman" w:hAnsi="Times New Roman" w:cs="Times New Roman"/>
-          <w:sz w:val="24"/>
-          <w:szCs w:val="24"/>
-        </w:rPr>
-        <w:t xml:space="preserve"># </w:t>
-      </w:r>
+        <w:ind w:left="360"/>
+        <w:jc w:val="both"/>
+        <w:rPr>
+          <w:rFonts w:ascii="Times New Roman" w:hAnsi="Times New Roman" w:cs="Times New Roman"/>
+          <w:sz w:val="24"/>
+          <w:szCs w:val="24"/>
+        </w:rPr>
+      </w:pPr>
       <w:proofErr w:type="spellStart"/>
       <w:r>
         <w:rPr>
@@ -1082,6 +1215,27 @@
         </w:rPr>
         <w:t xml:space="preserve"> can be name of the subject for finding it easier later and navigating between them</w:t>
       </w:r>
+      <w:r>
+        <w:rPr>
+          <w:rFonts w:ascii="Times New Roman" w:hAnsi="Times New Roman" w:cs="Times New Roman"/>
+          <w:sz w:val="24"/>
+          <w:szCs w:val="24"/>
+        </w:rPr>
+        <w:t>.</w:t>
+      </w:r>
+    </w:p>
+    <w:p>
+      <w:pPr>
+        <w:pStyle w:val="ListParagraph"/>
+        <w:spacing w:line="276" w:lineRule="auto"/>
+        <w:ind w:left="360"/>
+        <w:jc w:val="both"/>
+        <w:rPr>
+          <w:rFonts w:ascii="Times New Roman" w:hAnsi="Times New Roman" w:cs="Times New Roman"/>
+          <w:sz w:val="24"/>
+          <w:szCs w:val="24"/>
+        </w:rPr>
+      </w:pPr>
     </w:p>
     <w:p>
       <w:pPr>
@@ -1121,101 +1275,56 @@
           <w:sz w:val="24"/>
           <w:szCs w:val="24"/>
         </w:rPr>
-        <w:t xml:space="preserve">:   </w:t>
-      </w:r>
-    </w:p>
-    <w:p>
-      <w:pPr>
-        <w:pStyle w:val="ListParagraph"/>
-        <w:numPr>
-          <w:ilvl w:val="1"/>
-          <w:numId w:val="4"/>
-        </w:numPr>
-        <w:spacing w:line="276" w:lineRule="auto"/>
-        <w:ind w:left="1080"/>
-        <w:jc w:val="both"/>
-        <w:rPr>
-          <w:rFonts w:ascii="Times New Roman" w:hAnsi="Times New Roman" w:cs="Times New Roman"/>
-          <w:sz w:val="24"/>
-          <w:szCs w:val="24"/>
-        </w:rPr>
-      </w:pPr>
-      <w:r>
-        <w:rPr>
-          <w:rFonts w:ascii="Times New Roman" w:hAnsi="Times New Roman" w:cs="Times New Roman"/>
-          <w:sz w:val="24"/>
-          <w:szCs w:val="24"/>
-        </w:rPr>
-        <w:t xml:space="preserve">In Terminal type:  </w:t>
-      </w:r>
-      <w:proofErr w:type="gramStart"/>
-      <w:r>
-        <w:rPr>
-          <w:rFonts w:ascii="Times New Roman" w:hAnsi="Times New Roman" w:cs="Times New Roman"/>
-          <w:sz w:val="24"/>
-          <w:szCs w:val="24"/>
-        </w:rPr>
-        <w:t xml:space="preserve">  .</w:t>
-      </w:r>
-      <w:proofErr w:type="gramEnd"/>
-      <w:r>
-        <w:rPr>
-          <w:rFonts w:ascii="Times New Roman" w:hAnsi="Times New Roman" w:cs="Times New Roman"/>
-          <w:sz w:val="24"/>
-          <w:szCs w:val="24"/>
-        </w:rPr>
-        <w:t>\</w:t>
-      </w:r>
-      <w:r>
-        <w:rPr>
-          <w:sz w:val="24"/>
-          <w:szCs w:val="24"/>
-        </w:rPr>
-        <w:t xml:space="preserve"> </w:t>
-      </w:r>
-      <w:proofErr w:type="spellStart"/>
-      <w:r>
-        <w:rPr>
-          <w:rFonts w:ascii="Times New Roman" w:hAnsi="Times New Roman" w:cs="Times New Roman"/>
-          <w:sz w:val="24"/>
-          <w:szCs w:val="24"/>
-        </w:rPr>
-        <w:t>NameOfVirtualEnviroment</w:t>
-      </w:r>
-      <w:proofErr w:type="spellEnd"/>
-      <w:r>
-        <w:rPr>
-          <w:rFonts w:ascii="Times New Roman" w:hAnsi="Times New Roman" w:cs="Times New Roman"/>
-          <w:sz w:val="24"/>
-          <w:szCs w:val="24"/>
-        </w:rPr>
-        <w:t xml:space="preserve"> \Scripts\activate</w:t>
+        <w:t>:</w:t>
       </w:r>
     </w:p>
     <w:p>
       <w:pPr>
         <w:pStyle w:val="ListParagraph"/>
         <w:spacing w:line="276" w:lineRule="auto"/>
-        <w:ind w:left="1080"/>
-        <w:jc w:val="both"/>
-        <w:rPr>
-          <w:rFonts w:ascii="Times New Roman" w:hAnsi="Times New Roman" w:cs="Times New Roman"/>
-          <w:sz w:val="24"/>
-          <w:szCs w:val="24"/>
-        </w:rPr>
-      </w:pPr>
-      <w:r>
-        <w:rPr>
-          <w:rFonts w:ascii="Times New Roman" w:hAnsi="Times New Roman" w:cs="Times New Roman"/>
-          <w:sz w:val="24"/>
-          <w:szCs w:val="24"/>
-        </w:rPr>
-        <w:t xml:space="preserve"># </w:t>
+        <w:ind w:left="360"/>
+        <w:jc w:val="both"/>
+        <w:rPr>
+          <w:rFonts w:ascii="Times New Roman" w:hAnsi="Times New Roman" w:cs="Times New Roman"/>
+          <w:b/>
+          <w:bCs/>
+          <w:sz w:val="24"/>
+          <w:szCs w:val="24"/>
+        </w:rPr>
+      </w:pPr>
+      <w:r>
+        <w:rPr>
+          <w:rFonts w:ascii="Times New Roman" w:hAnsi="Times New Roman" w:cs="Times New Roman"/>
+          <w:sz w:val="24"/>
+          <w:szCs w:val="24"/>
+        </w:rPr>
+        <w:t xml:space="preserve">In Terminal type:    </w:t>
+      </w:r>
+      <w:r>
+        <w:rPr>
+          <w:rFonts w:ascii="Times New Roman" w:hAnsi="Times New Roman" w:cs="Times New Roman"/>
+          <w:b/>
+          <w:bCs/>
+          <w:sz w:val="24"/>
+          <w:szCs w:val="24"/>
+        </w:rPr>
+        <w:t>.\</w:t>
+      </w:r>
+      <w:r>
+        <w:rPr>
+          <w:b/>
+          <w:bCs/>
+          <w:sz w:val="24"/>
+          <w:szCs w:val="24"/>
+        </w:rPr>
+        <w:t xml:space="preserve"> </w:t>
       </w:r>
       <w:proofErr w:type="spellStart"/>
       <w:r>
         <w:rPr>
           <w:rFonts w:ascii="Times New Roman" w:hAnsi="Times New Roman" w:cs="Times New Roman"/>
+          <w:b/>
+          <w:bCs/>
           <w:sz w:val="24"/>
           <w:szCs w:val="24"/>
         </w:rPr>
@@ -1225,11 +1334,26 @@
       <w:r>
         <w:rPr>
           <w:rFonts w:ascii="Times New Roman" w:hAnsi="Times New Roman" w:cs="Times New Roman"/>
-          <w:sz w:val="24"/>
-          <w:szCs w:val="24"/>
-        </w:rPr>
-        <w:t xml:space="preserve"> can be name of the subject for finding it easier later and navigating between them</w:t>
-      </w:r>
+          <w:b/>
+          <w:bCs/>
+          <w:sz w:val="24"/>
+          <w:szCs w:val="24"/>
+        </w:rPr>
+        <w:t xml:space="preserve"> \Scripts\activate</w:t>
+      </w:r>
+    </w:p>
+    <w:p>
+      <w:pPr>
+        <w:pStyle w:val="ListParagraph"/>
+        <w:spacing w:line="276" w:lineRule="auto"/>
+        <w:ind w:left="360"/>
+        <w:jc w:val="both"/>
+        <w:rPr>
+          <w:rFonts w:ascii="Times New Roman" w:hAnsi="Times New Roman" w:cs="Times New Roman"/>
+          <w:sz w:val="24"/>
+          <w:szCs w:val="24"/>
+        </w:rPr>
+      </w:pPr>
     </w:p>
     <w:p>
       <w:pPr>
@@ -1259,15 +1383,13 @@
     <w:p>
       <w:pPr>
         <w:pStyle w:val="ListParagraph"/>
-        <w:numPr>
-          <w:ilvl w:val="1"/>
-          <w:numId w:val="5"/>
-        </w:numPr>
         <w:spacing w:line="276" w:lineRule="auto"/>
-        <w:ind w:left="1080"/>
-        <w:jc w:val="both"/>
-        <w:rPr>
-          <w:rFonts w:ascii="Times New Roman" w:hAnsi="Times New Roman" w:cs="Times New Roman"/>
+        <w:ind w:left="360"/>
+        <w:jc w:val="both"/>
+        <w:rPr>
+          <w:rFonts w:asciiTheme="majorBidi" w:hAnsiTheme="majorBidi" w:cstheme="majorBidi"/>
+          <w:b/>
+          <w:bCs/>
           <w:sz w:val="24"/>
           <w:szCs w:val="24"/>
         </w:rPr>
@@ -1294,18 +1416,45 @@
           <w:sz w:val="24"/>
           <w:szCs w:val="24"/>
         </w:rPr>
-        <w:t xml:space="preserve">   pip install </w:t>
+        <w:t xml:space="preserve">   </w:t>
+      </w:r>
+      <w:r>
+        <w:rPr>
+          <w:rFonts w:asciiTheme="majorBidi" w:hAnsiTheme="majorBidi" w:cstheme="majorBidi"/>
+          <w:b/>
+          <w:bCs/>
+          <w:sz w:val="24"/>
+          <w:szCs w:val="24"/>
+        </w:rPr>
+        <w:t xml:space="preserve">pip install </w:t>
       </w:r>
       <w:proofErr w:type="spellStart"/>
       <w:r>
         <w:rPr>
-          <w:rFonts w:ascii="Times New Roman" w:hAnsi="Times New Roman" w:cs="Times New Roman"/>
+          <w:rFonts w:asciiTheme="majorBidi" w:hAnsiTheme="majorBidi" w:cstheme="majorBidi"/>
+          <w:b/>
+          <w:bCs/>
           <w:sz w:val="24"/>
           <w:szCs w:val="24"/>
         </w:rPr>
         <w:t>package_name</w:t>
       </w:r>
       <w:proofErr w:type="spellEnd"/>
+    </w:p>
+    <w:p>
+      <w:pPr>
+        <w:pStyle w:val="ListParagraph"/>
+        <w:spacing w:line="276" w:lineRule="auto"/>
+        <w:ind w:left="360"/>
+        <w:jc w:val="both"/>
+        <w:rPr>
+          <w:rFonts w:asciiTheme="majorBidi" w:hAnsiTheme="majorBidi" w:cstheme="majorBidi"/>
+          <w:b/>
+          <w:bCs/>
+          <w:sz w:val="24"/>
+          <w:szCs w:val="24"/>
+        </w:rPr>
+      </w:pPr>
     </w:p>
     <w:p>
       <w:pPr>
@@ -1329,32 +1478,54 @@
           <w:sz w:val="24"/>
           <w:szCs w:val="24"/>
         </w:rPr>
-        <w:t xml:space="preserve">When you are finished working in the virtual environment, you can deactivate it using the deactivate command: </w:t>
+        <w:t>When you are finished working in the virtual environment, you can deactivate it using the</w:t>
+      </w:r>
+      <w:r>
+        <w:rPr>
+          <w:rFonts w:ascii="Times New Roman" w:hAnsi="Times New Roman" w:cs="Times New Roman"/>
+          <w:sz w:val="24"/>
+          <w:szCs w:val="24"/>
+        </w:rPr>
+        <w:t xml:space="preserve"> </w:t>
+      </w:r>
+      <w:r>
+        <w:rPr>
+          <w:rFonts w:ascii="Times New Roman" w:hAnsi="Times New Roman" w:cs="Times New Roman"/>
+          <w:sz w:val="24"/>
+          <w:szCs w:val="24"/>
+        </w:rPr>
+        <w:t xml:space="preserve">deactivate command: </w:t>
       </w:r>
     </w:p>
     <w:p>
       <w:pPr>
         <w:pStyle w:val="ListParagraph"/>
-        <w:numPr>
-          <w:ilvl w:val="1"/>
-          <w:numId w:val="5"/>
-        </w:numPr>
         <w:spacing w:line="276" w:lineRule="auto"/>
-        <w:ind w:left="720"/>
-        <w:jc w:val="both"/>
-        <w:rPr>
-          <w:rFonts w:ascii="Times New Roman" w:hAnsi="Times New Roman" w:cs="Times New Roman"/>
-          <w:sz w:val="24"/>
-          <w:szCs w:val="24"/>
-        </w:rPr>
-      </w:pPr>
-      <w:r>
-        <w:rPr>
-          <w:rFonts w:ascii="Times New Roman" w:hAnsi="Times New Roman" w:cs="Times New Roman"/>
-          <w:sz w:val="24"/>
-          <w:szCs w:val="24"/>
-        </w:rPr>
-        <w:t>In Terminal type:    deactivate</w:t>
+        <w:ind w:left="360"/>
+        <w:jc w:val="both"/>
+        <w:rPr>
+          <w:rFonts w:ascii="Times New Roman" w:hAnsi="Times New Roman" w:cs="Times New Roman"/>
+          <w:sz w:val="24"/>
+          <w:szCs w:val="24"/>
+        </w:rPr>
+      </w:pPr>
+      <w:r>
+        <w:rPr>
+          <w:rFonts w:ascii="Times New Roman" w:hAnsi="Times New Roman" w:cs="Times New Roman"/>
+          <w:sz w:val="24"/>
+          <w:szCs w:val="24"/>
+        </w:rPr>
+        <w:t xml:space="preserve">In Terminal type:    </w:t>
+      </w:r>
+      <w:r>
+        <w:rPr>
+          <w:rFonts w:ascii="Times New Roman" w:hAnsi="Times New Roman" w:cs="Times New Roman"/>
+          <w:b/>
+          <w:bCs/>
+          <w:sz w:val="24"/>
+          <w:szCs w:val="24"/>
+        </w:rPr>
+        <w:t>deactivate</w:t>
       </w:r>
     </w:p>
     <w:p>
@@ -1452,6 +1623,35 @@
         </w:rPr>
         <w:t>Call executable file of that new version by its path in the Terminal + rest of the command</w:t>
       </w:r>
+      <w:r>
+        <w:rPr>
+          <w:rFonts w:ascii="Times New Roman" w:hAnsi="Times New Roman" w:cs="Times New Roman"/>
+          <w:sz w:val="24"/>
+          <w:szCs w:val="24"/>
+        </w:rPr>
+        <w:t>.</w:t>
+      </w:r>
+    </w:p>
+    <w:p>
+      <w:pPr>
+        <w:pStyle w:val="ListParagraph"/>
+        <w:spacing w:line="276" w:lineRule="auto"/>
+        <w:ind w:left="372"/>
+        <w:jc w:val="both"/>
+        <w:rPr>
+          <w:rFonts w:ascii="Times New Roman" w:hAnsi="Times New Roman" w:cs="Times New Roman"/>
+          <w:sz w:val="24"/>
+          <w:szCs w:val="24"/>
+        </w:rPr>
+      </w:pPr>
+      <w:r>
+        <w:rPr>
+          <w:rFonts w:ascii="Times New Roman" w:hAnsi="Times New Roman" w:cs="Times New Roman"/>
+          <w:sz w:val="24"/>
+          <w:szCs w:val="24"/>
+        </w:rPr>
+        <w:t>or</w:t>
+      </w:r>
     </w:p>
     <w:p>
       <w:pPr>
@@ -1482,29 +1682,59 @@
       <w:pPr>
         <w:pStyle w:val="ListParagraph"/>
         <w:spacing w:line="276" w:lineRule="auto"/>
-        <w:ind w:left="0"/>
-        <w:jc w:val="both"/>
-        <w:rPr>
-          <w:rFonts w:ascii="Times New Roman" w:hAnsi="Times New Roman" w:cs="Times New Roman"/>
-          <w:sz w:val="24"/>
-          <w:szCs w:val="24"/>
-        </w:rPr>
-      </w:pPr>
-      <w:r>
-        <w:rPr>
-          <w:rFonts w:ascii="Times New Roman" w:hAnsi="Times New Roman" w:cs="Times New Roman"/>
-          <w:sz w:val="24"/>
-          <w:szCs w:val="24"/>
-        </w:rPr>
-        <w:t xml:space="preserve">     </w:t>
-      </w:r>
-      <w:r>
-        <w:rPr>
-          <w:rFonts w:ascii="Times New Roman" w:hAnsi="Times New Roman" w:cs="Times New Roman"/>
-          <w:sz w:val="24"/>
-          <w:szCs w:val="24"/>
-        </w:rPr>
-        <w:t xml:space="preserve">Put path of new installed python versions with renamed executable files to the Environment Variables </w:t>
+        <w:ind w:left="372"/>
+        <w:jc w:val="both"/>
+        <w:rPr>
+          <w:rFonts w:ascii="Times New Roman" w:hAnsi="Times New Roman" w:cs="Times New Roman"/>
+          <w:sz w:val="24"/>
+          <w:szCs w:val="24"/>
+        </w:rPr>
+      </w:pPr>
+      <w:r>
+        <w:rPr>
+          <w:rFonts w:ascii="Times New Roman" w:hAnsi="Times New Roman" w:cs="Times New Roman"/>
+          <w:sz w:val="24"/>
+          <w:szCs w:val="24"/>
+        </w:rPr>
+        <w:t xml:space="preserve">Put path of new installed python versions with renamed executable files to the </w:t>
+      </w:r>
+      <w:r>
+        <w:rPr>
+          <w:rFonts w:ascii="Times New Roman" w:hAnsi="Times New Roman" w:cs="Times New Roman"/>
+          <w:b/>
+          <w:bCs/>
+          <w:sz w:val="24"/>
+          <w:szCs w:val="24"/>
+        </w:rPr>
+        <w:t>Environment</w:t>
+      </w:r>
+      <w:r>
+        <w:rPr>
+          <w:rFonts w:ascii="Times New Roman" w:hAnsi="Times New Roman" w:cs="Times New Roman"/>
+          <w:b/>
+          <w:bCs/>
+          <w:sz w:val="24"/>
+          <w:szCs w:val="24"/>
+        </w:rPr>
+        <w:t xml:space="preserve"> </w:t>
+      </w:r>
+      <w:r>
+        <w:rPr>
+          <w:rFonts w:ascii="Times New Roman" w:hAnsi="Times New Roman" w:cs="Times New Roman"/>
+          <w:b/>
+          <w:bCs/>
+          <w:sz w:val="24"/>
+          <w:szCs w:val="24"/>
+        </w:rPr>
+        <w:t>Variables</w:t>
+      </w:r>
+      <w:r>
+        <w:rPr>
+          <w:rFonts w:ascii="Times New Roman" w:hAnsi="Times New Roman" w:cs="Times New Roman"/>
+          <w:sz w:val="24"/>
+          <w:szCs w:val="24"/>
+        </w:rPr>
+        <w:t xml:space="preserve"> </w:t>
       </w:r>
       <w:r>
         <w:rPr>
@@ -1514,26 +1744,37 @@
         </w:rPr>
         <w:t>of Operation System.</w:t>
       </w:r>
-    </w:p>
-    <w:p>
-      <w:pPr>
-        <w:pStyle w:val="ListParagraph"/>
-        <w:spacing w:line="276" w:lineRule="auto"/>
-        <w:ind w:left="0"/>
-        <w:jc w:val="both"/>
-        <w:rPr>
-          <w:rFonts w:ascii="Times New Roman" w:hAnsi="Times New Roman" w:cs="Times New Roman"/>
-          <w:sz w:val="24"/>
-          <w:szCs w:val="24"/>
-        </w:rPr>
-      </w:pPr>
-      <w:r>
-        <w:rPr>
-          <w:rFonts w:ascii="Times New Roman" w:hAnsi="Times New Roman" w:cs="Times New Roman"/>
-          <w:sz w:val="24"/>
-          <w:szCs w:val="24"/>
-        </w:rPr>
-        <w:t xml:space="preserve">     Now you can call that python version by its new name directly in your Terminal.</w:t>
+      <w:r>
+        <w:rPr>
+          <w:rFonts w:ascii="Times New Roman" w:hAnsi="Times New Roman" w:cs="Times New Roman"/>
+          <w:sz w:val="24"/>
+          <w:szCs w:val="24"/>
+        </w:rPr>
+        <w:t xml:space="preserve"> </w:t>
+      </w:r>
+      <w:r>
+        <w:rPr>
+          <w:rFonts w:ascii="Times New Roman" w:hAnsi="Times New Roman" w:cs="Times New Roman"/>
+          <w:sz w:val="24"/>
+          <w:szCs w:val="24"/>
+        </w:rPr>
+        <w:t>Now you can call that python version by its new name directly in your Terminal</w:t>
+      </w:r>
+      <w:r>
+        <w:rPr>
+          <w:rFonts w:ascii="Times New Roman" w:hAnsi="Times New Roman" w:cs="Times New Roman"/>
+          <w:sz w:val="24"/>
+          <w:szCs w:val="24"/>
+        </w:rPr>
+        <w:t xml:space="preserve"> without typing its path</w:t>
+      </w:r>
+      <w:r>
+        <w:rPr>
+          <w:rFonts w:ascii="Times New Roman" w:hAnsi="Times New Roman" w:cs="Times New Roman"/>
+          <w:sz w:val="24"/>
+          <w:szCs w:val="24"/>
+        </w:rPr>
+        <w:t>.</w:t>
       </w:r>
       <w:r>
         <w:rPr>
@@ -2079,6 +2320,119 @@
     </w:lvl>
   </w:abstractNum>
   <w:abstractNum w:abstractNumId="5" w15:restartNumberingAfterBreak="0">
+    <w:nsid w:val="54EA5C1F"/>
+    <w:multiLevelType w:val="hybridMultilevel"/>
+    <w:tmpl w:val="D5A009F4"/>
+    <w:lvl w:ilvl="0" w:tplc="04090003">
+      <w:start w:val="1"/>
+      <w:numFmt w:val="bullet"/>
+      <w:lvlText w:val="o"/>
+      <w:lvlJc w:val="left"/>
+      <w:pPr>
+        <w:ind w:left="720" w:hanging="360"/>
+      </w:pPr>
+      <w:rPr>
+        <w:rFonts w:ascii="Courier New" w:hAnsi="Courier New" w:cs="Courier New" w:hint="default"/>
+      </w:rPr>
+    </w:lvl>
+    <w:lvl w:ilvl="1" w:tplc="04090003" w:tentative="1">
+      <w:start w:val="1"/>
+      <w:numFmt w:val="bullet"/>
+      <w:lvlText w:val="o"/>
+      <w:lvlJc w:val="left"/>
+      <w:pPr>
+        <w:ind w:left="1440" w:hanging="360"/>
+      </w:pPr>
+      <w:rPr>
+        <w:rFonts w:ascii="Courier New" w:hAnsi="Courier New" w:cs="Courier New" w:hint="default"/>
+      </w:rPr>
+    </w:lvl>
+    <w:lvl w:ilvl="2" w:tplc="04090005" w:tentative="1">
+      <w:start w:val="1"/>
+      <w:numFmt w:val="bullet"/>
+      <w:lvlText w:val=""/>
+      <w:lvlJc w:val="left"/>
+      <w:pPr>
+        <w:ind w:left="2160" w:hanging="360"/>
+      </w:pPr>
+      <w:rPr>
+        <w:rFonts w:ascii="Wingdings" w:hAnsi="Wingdings" w:hint="default"/>
+      </w:rPr>
+    </w:lvl>
+    <w:lvl w:ilvl="3" w:tplc="04090001" w:tentative="1">
+      <w:start w:val="1"/>
+      <w:numFmt w:val="bullet"/>
+      <w:lvlText w:val=""/>
+      <w:lvlJc w:val="left"/>
+      <w:pPr>
+        <w:ind w:left="2880" w:hanging="360"/>
+      </w:pPr>
+      <w:rPr>
+        <w:rFonts w:ascii="Symbol" w:hAnsi="Symbol" w:hint="default"/>
+      </w:rPr>
+    </w:lvl>
+    <w:lvl w:ilvl="4" w:tplc="04090003" w:tentative="1">
+      <w:start w:val="1"/>
+      <w:numFmt w:val="bullet"/>
+      <w:lvlText w:val="o"/>
+      <w:lvlJc w:val="left"/>
+      <w:pPr>
+        <w:ind w:left="3600" w:hanging="360"/>
+      </w:pPr>
+      <w:rPr>
+        <w:rFonts w:ascii="Courier New" w:hAnsi="Courier New" w:cs="Courier New" w:hint="default"/>
+      </w:rPr>
+    </w:lvl>
+    <w:lvl w:ilvl="5" w:tplc="04090005" w:tentative="1">
+      <w:start w:val="1"/>
+      <w:numFmt w:val="bullet"/>
+      <w:lvlText w:val=""/>
+      <w:lvlJc w:val="left"/>
+      <w:pPr>
+        <w:ind w:left="4320" w:hanging="360"/>
+      </w:pPr>
+      <w:rPr>
+        <w:rFonts w:ascii="Wingdings" w:hAnsi="Wingdings" w:hint="default"/>
+      </w:rPr>
+    </w:lvl>
+    <w:lvl w:ilvl="6" w:tplc="04090001" w:tentative="1">
+      <w:start w:val="1"/>
+      <w:numFmt w:val="bullet"/>
+      <w:lvlText w:val=""/>
+      <w:lvlJc w:val="left"/>
+      <w:pPr>
+        <w:ind w:left="5040" w:hanging="360"/>
+      </w:pPr>
+      <w:rPr>
+        <w:rFonts w:ascii="Symbol" w:hAnsi="Symbol" w:hint="default"/>
+      </w:rPr>
+    </w:lvl>
+    <w:lvl w:ilvl="7" w:tplc="04090003" w:tentative="1">
+      <w:start w:val="1"/>
+      <w:numFmt w:val="bullet"/>
+      <w:lvlText w:val="o"/>
+      <w:lvlJc w:val="left"/>
+      <w:pPr>
+        <w:ind w:left="5760" w:hanging="360"/>
+      </w:pPr>
+      <w:rPr>
+        <w:rFonts w:ascii="Courier New" w:hAnsi="Courier New" w:cs="Courier New" w:hint="default"/>
+      </w:rPr>
+    </w:lvl>
+    <w:lvl w:ilvl="8" w:tplc="04090005" w:tentative="1">
+      <w:start w:val="1"/>
+      <w:numFmt w:val="bullet"/>
+      <w:lvlText w:val=""/>
+      <w:lvlJc w:val="left"/>
+      <w:pPr>
+        <w:ind w:left="6480" w:hanging="360"/>
+      </w:pPr>
+      <w:rPr>
+        <w:rFonts w:ascii="Wingdings" w:hAnsi="Wingdings" w:hint="default"/>
+      </w:rPr>
+    </w:lvl>
+  </w:abstractNum>
+  <w:abstractNum w:abstractNumId="6" w15:restartNumberingAfterBreak="0">
     <w:nsid w:val="55FE2904"/>
     <w:multiLevelType w:val="hybridMultilevel"/>
     <w:tmpl w:val="62C0BA8A"/>
@@ -2167,7 +2521,7 @@
       </w:pPr>
     </w:lvl>
   </w:abstractNum>
-  <w:abstractNum w:abstractNumId="6" w15:restartNumberingAfterBreak="0">
+  <w:abstractNum w:abstractNumId="7" w15:restartNumberingAfterBreak="0">
     <w:nsid w:val="60A14E70"/>
     <w:multiLevelType w:val="hybridMultilevel"/>
     <w:tmpl w:val="D80E2790"/>
@@ -2280,7 +2634,7 @@
       </w:rPr>
     </w:lvl>
   </w:abstractNum>
-  <w:abstractNum w:abstractNumId="7" w15:restartNumberingAfterBreak="0">
+  <w:abstractNum w:abstractNumId="8" w15:restartNumberingAfterBreak="0">
     <w:nsid w:val="62634421"/>
     <w:multiLevelType w:val="hybridMultilevel"/>
     <w:tmpl w:val="D24EA5DA"/>
@@ -2373,13 +2727,13 @@
     <w:abstractNumId w:val="3"/>
   </w:num>
   <w:num w:numId="2">
+    <w:abstractNumId w:val="7"/>
+  </w:num>
+  <w:num w:numId="3">
     <w:abstractNumId w:val="6"/>
   </w:num>
-  <w:num w:numId="3">
-    <w:abstractNumId w:val="5"/>
-  </w:num>
   <w:num w:numId="4">
-    <w:abstractNumId w:val="7"/>
+    <w:abstractNumId w:val="8"/>
   </w:num>
   <w:num w:numId="5">
     <w:abstractNumId w:val="4"/>
@@ -2392,6 +2746,9 @@
   </w:num>
   <w:num w:numId="8">
     <w:abstractNumId w:val="1"/>
+  </w:num>
+  <w:num w:numId="9">
+    <w:abstractNumId w:val="5"/>
   </w:num>
 </w:numbering>
 </file>
@@ -2798,7 +3155,6 @@
   <w:style w:type="character" w:default="1" w:styleId="DefaultParagraphFont">
     <w:name w:val="Default Paragraph Font"/>
     <w:uiPriority w:val="1"/>
-    <w:semiHidden/>
     <w:unhideWhenUsed/>
   </w:style>
   <w:style w:type="table" w:default="1" w:styleId="TableNormal">

</xml_diff>